<commit_message>
PMI and design and TZ new func
</commit_message>
<xml_diff>
--- a/Стандартизация/Техническое задание.docx
+++ b/Стандартизация/Техническое задание.docx
@@ -392,7 +392,7 @@
             </w:rPr>
             <w:fldChar w:fldCharType="separate"/>
           </w:r>
-          <w:hyperlink w:anchor="_Toc150334465" w:history="1">
+          <w:hyperlink w:anchor="_Toc151220554" w:history="1">
             <w:r>
               <w:rPr>
                 <w:rStyle w:val="a5"/>
@@ -443,7 +443,7 @@
                 <w:noProof/>
                 <w:webHidden/>
               </w:rPr>
-              <w:instrText xml:space="preserve"> PAGEREF _Toc150334465 \h </w:instrText>
+              <w:instrText xml:space="preserve"> PAGEREF _Toc151220554 \h </w:instrText>
             </w:r>
             <w:r>
               <w:rPr>
@@ -490,7 +490,7 @@
               <w14:ligatures w14:val="none"/>
             </w:rPr>
           </w:pPr>
-          <w:hyperlink w:anchor="_Toc150334466" w:history="1">
+          <w:hyperlink w:anchor="_Toc151220555" w:history="1">
             <w:r>
               <w:rPr>
                 <w:rStyle w:val="a5"/>
@@ -541,7 +541,7 @@
                 <w:noProof/>
                 <w:webHidden/>
               </w:rPr>
-              <w:instrText xml:space="preserve"> PAGEREF _Toc150334466 \h </w:instrText>
+              <w:instrText xml:space="preserve"> PAGEREF _Toc151220555 \h </w:instrText>
             </w:r>
             <w:r>
               <w:rPr>
@@ -588,7 +588,7 @@
               <w14:ligatures w14:val="none"/>
             </w:rPr>
           </w:pPr>
-          <w:hyperlink w:anchor="_Toc150334467" w:history="1">
+          <w:hyperlink w:anchor="_Toc151220556" w:history="1">
             <w:r>
               <w:rPr>
                 <w:rStyle w:val="a5"/>
@@ -639,7 +639,7 @@
                 <w:noProof/>
                 <w:webHidden/>
               </w:rPr>
-              <w:instrText xml:space="preserve"> PAGEREF _Toc150334467 \h </w:instrText>
+              <w:instrText xml:space="preserve"> PAGEREF _Toc151220556 \h </w:instrText>
             </w:r>
             <w:r>
               <w:rPr>
@@ -686,7 +686,7 @@
               <w14:ligatures w14:val="none"/>
             </w:rPr>
           </w:pPr>
-          <w:hyperlink w:anchor="_Toc150334468" w:history="1">
+          <w:hyperlink w:anchor="_Toc151220557" w:history="1">
             <w:r>
               <w:rPr>
                 <w:rStyle w:val="a5"/>
@@ -737,7 +737,7 @@
                 <w:noProof/>
                 <w:webHidden/>
               </w:rPr>
-              <w:instrText xml:space="preserve"> PAGEREF _Toc150334468 \h </w:instrText>
+              <w:instrText xml:space="preserve"> PAGEREF _Toc151220557 \h </w:instrText>
             </w:r>
             <w:r>
               <w:rPr>
@@ -784,7 +784,7 @@
               <w14:ligatures w14:val="none"/>
             </w:rPr>
           </w:pPr>
-          <w:hyperlink w:anchor="_Toc150334469" w:history="1">
+          <w:hyperlink w:anchor="_Toc151220558" w:history="1">
             <w:r>
               <w:rPr>
                 <w:rStyle w:val="a5"/>
@@ -835,7 +835,7 @@
                 <w:noProof/>
                 <w:webHidden/>
               </w:rPr>
-              <w:instrText xml:space="preserve"> PAGEREF _Toc150334469 \h </w:instrText>
+              <w:instrText xml:space="preserve"> PAGEREF _Toc151220558 \h </w:instrText>
             </w:r>
             <w:r>
               <w:rPr>
@@ -881,7 +881,7 @@
               <w14:ligatures w14:val="none"/>
             </w:rPr>
           </w:pPr>
-          <w:hyperlink w:anchor="_Toc150334470" w:history="1">
+          <w:hyperlink w:anchor="_Toc151220559" w:history="1">
             <w:r>
               <w:rPr>
                 <w:rStyle w:val="a5"/>
@@ -911,7 +911,7 @@
                 <w:noProof/>
                 <w:webHidden/>
               </w:rPr>
-              <w:instrText xml:space="preserve"> PAGEREF _Toc150334470 \h </w:instrText>
+              <w:instrText xml:space="preserve"> PAGEREF _Toc151220559 \h </w:instrText>
             </w:r>
             <w:r>
               <w:rPr>
@@ -957,7 +957,7 @@
               <w14:ligatures w14:val="none"/>
             </w:rPr>
           </w:pPr>
-          <w:hyperlink w:anchor="_Toc150334471" w:history="1">
+          <w:hyperlink w:anchor="_Toc151220560" w:history="1">
             <w:r>
               <w:rPr>
                 <w:rStyle w:val="a5"/>
@@ -987,7 +987,7 @@
                 <w:noProof/>
                 <w:webHidden/>
               </w:rPr>
-              <w:instrText xml:space="preserve"> PAGEREF _Toc150334471 \h </w:instrText>
+              <w:instrText xml:space="preserve"> PAGEREF _Toc151220560 \h </w:instrText>
             </w:r>
             <w:r>
               <w:rPr>
@@ -1034,7 +1034,7 @@
               <w14:ligatures w14:val="none"/>
             </w:rPr>
           </w:pPr>
-          <w:hyperlink w:anchor="_Toc150334472" w:history="1">
+          <w:hyperlink w:anchor="_Toc151220561" w:history="1">
             <w:r>
               <w:rPr>
                 <w:rStyle w:val="a5"/>
@@ -1085,7 +1085,7 @@
                 <w:noProof/>
                 <w:webHidden/>
               </w:rPr>
-              <w:instrText xml:space="preserve"> PAGEREF _Toc150334472 \h </w:instrText>
+              <w:instrText xml:space="preserve"> PAGEREF _Toc151220561 \h </w:instrText>
             </w:r>
             <w:r>
               <w:rPr>
@@ -1132,7 +1132,7 @@
               <w14:ligatures w14:val="none"/>
             </w:rPr>
           </w:pPr>
-          <w:hyperlink w:anchor="_Toc150334473" w:history="1">
+          <w:hyperlink w:anchor="_Toc151220562" w:history="1">
             <w:r>
               <w:rPr>
                 <w:rStyle w:val="a5"/>
@@ -1183,7 +1183,7 @@
                 <w:noProof/>
                 <w:webHidden/>
               </w:rPr>
-              <w:instrText xml:space="preserve"> PAGEREF _Toc150334473 \h </w:instrText>
+              <w:instrText xml:space="preserve"> PAGEREF _Toc151220562 \h </w:instrText>
             </w:r>
             <w:r>
               <w:rPr>
@@ -1230,7 +1230,7 @@
               <w14:ligatures w14:val="none"/>
             </w:rPr>
           </w:pPr>
-          <w:hyperlink w:anchor="_Toc150334474" w:history="1">
+          <w:hyperlink w:anchor="_Toc151220563" w:history="1">
             <w:r>
               <w:rPr>
                 <w:rStyle w:val="a5"/>
@@ -1281,7 +1281,7 @@
                 <w:noProof/>
                 <w:webHidden/>
               </w:rPr>
-              <w:instrText xml:space="preserve"> PAGEREF _Toc150334474 \h </w:instrText>
+              <w:instrText xml:space="preserve"> PAGEREF _Toc151220563 \h </w:instrText>
             </w:r>
             <w:r>
               <w:rPr>
@@ -1328,7 +1328,7 @@
               <w14:ligatures w14:val="none"/>
             </w:rPr>
           </w:pPr>
-          <w:hyperlink w:anchor="_Toc150334475" w:history="1">
+          <w:hyperlink w:anchor="_Toc151220564" w:history="1">
             <w:r>
               <w:rPr>
                 <w:rStyle w:val="a5"/>
@@ -1379,7 +1379,7 @@
                 <w:noProof/>
                 <w:webHidden/>
               </w:rPr>
-              <w:instrText xml:space="preserve"> PAGEREF _Toc150334475 \h </w:instrText>
+              <w:instrText xml:space="preserve"> PAGEREF _Toc151220564 \h </w:instrText>
             </w:r>
             <w:r>
               <w:rPr>
@@ -1426,7 +1426,7 @@
               <w14:ligatures w14:val="none"/>
             </w:rPr>
           </w:pPr>
-          <w:hyperlink w:anchor="_Toc150334476" w:history="1">
+          <w:hyperlink w:anchor="_Toc151220565" w:history="1">
             <w:r>
               <w:rPr>
                 <w:rStyle w:val="a5"/>
@@ -1477,7 +1477,7 @@
                 <w:noProof/>
                 <w:webHidden/>
               </w:rPr>
-              <w:instrText xml:space="preserve"> PAGEREF _Toc150334476 \h </w:instrText>
+              <w:instrText xml:space="preserve"> PAGEREF _Toc151220565 \h </w:instrText>
             </w:r>
             <w:r>
               <w:rPr>
@@ -1524,7 +1524,7 @@
               <w14:ligatures w14:val="none"/>
             </w:rPr>
           </w:pPr>
-          <w:hyperlink w:anchor="_Toc150334477" w:history="1">
+          <w:hyperlink w:anchor="_Toc151220566" w:history="1">
             <w:r>
               <w:rPr>
                 <w:rStyle w:val="a5"/>
@@ -1575,7 +1575,7 @@
                 <w:noProof/>
                 <w:webHidden/>
               </w:rPr>
-              <w:instrText xml:space="preserve"> PAGEREF _Toc150334477 \h </w:instrText>
+              <w:instrText xml:space="preserve"> PAGEREF _Toc151220566 \h </w:instrText>
             </w:r>
             <w:r>
               <w:rPr>
@@ -1622,7 +1622,7 @@
               <w14:ligatures w14:val="none"/>
             </w:rPr>
           </w:pPr>
-          <w:hyperlink w:anchor="_Toc150334478" w:history="1">
+          <w:hyperlink w:anchor="_Toc151220567" w:history="1">
             <w:r>
               <w:rPr>
                 <w:rStyle w:val="a5"/>
@@ -1673,7 +1673,7 @@
                 <w:noProof/>
                 <w:webHidden/>
               </w:rPr>
-              <w:instrText xml:space="preserve"> PAGEREF _Toc150334478 \h </w:instrText>
+              <w:instrText xml:space="preserve"> PAGEREF _Toc151220567 \h </w:instrText>
             </w:r>
             <w:r>
               <w:rPr>
@@ -1720,7 +1720,7 @@
               <w14:ligatures w14:val="none"/>
             </w:rPr>
           </w:pPr>
-          <w:hyperlink w:anchor="_Toc150334479" w:history="1">
+          <w:hyperlink w:anchor="_Toc151220568" w:history="1">
             <w:r>
               <w:rPr>
                 <w:rStyle w:val="a5"/>
@@ -1771,7 +1771,7 @@
                 <w:noProof/>
                 <w:webHidden/>
               </w:rPr>
-              <w:instrText xml:space="preserve"> PAGEREF _Toc150334479 \h </w:instrText>
+              <w:instrText xml:space="preserve"> PAGEREF _Toc151220568 \h </w:instrText>
             </w:r>
             <w:r>
               <w:rPr>
@@ -1818,7 +1818,7 @@
               <w14:ligatures w14:val="none"/>
             </w:rPr>
           </w:pPr>
-          <w:hyperlink w:anchor="_Toc150334480" w:history="1">
+          <w:hyperlink w:anchor="_Toc151220569" w:history="1">
             <w:r>
               <w:rPr>
                 <w:rStyle w:val="a5"/>
@@ -1869,7 +1869,7 @@
                 <w:noProof/>
                 <w:webHidden/>
               </w:rPr>
-              <w:instrText xml:space="preserve"> PAGEREF _Toc150334480 \h </w:instrText>
+              <w:instrText xml:space="preserve"> PAGEREF _Toc151220569 \h </w:instrText>
             </w:r>
             <w:r>
               <w:rPr>
@@ -1916,7 +1916,7 @@
               <w14:ligatures w14:val="none"/>
             </w:rPr>
           </w:pPr>
-          <w:hyperlink w:anchor="_Toc150334481" w:history="1">
+          <w:hyperlink w:anchor="_Toc151220570" w:history="1">
             <w:r>
               <w:rPr>
                 <w:rStyle w:val="a5"/>
@@ -1967,7 +1967,7 @@
                 <w:noProof/>
                 <w:webHidden/>
               </w:rPr>
-              <w:instrText xml:space="preserve"> PAGEREF _Toc150334481 \h </w:instrText>
+              <w:instrText xml:space="preserve"> PAGEREF _Toc151220570 \h </w:instrText>
             </w:r>
             <w:r>
               <w:rPr>
@@ -2014,7 +2014,7 @@
               <w14:ligatures w14:val="none"/>
             </w:rPr>
           </w:pPr>
-          <w:hyperlink w:anchor="_Toc150334482" w:history="1">
+          <w:hyperlink w:anchor="_Toc151220571" w:history="1">
             <w:r>
               <w:rPr>
                 <w:rStyle w:val="a5"/>
@@ -2065,7 +2065,7 @@
                 <w:noProof/>
                 <w:webHidden/>
               </w:rPr>
-              <w:instrText xml:space="preserve"> PAGEREF _Toc150334482 \h </w:instrText>
+              <w:instrText xml:space="preserve"> PAGEREF _Toc151220571 \h </w:instrText>
             </w:r>
             <w:r>
               <w:rPr>
@@ -2112,7 +2112,7 @@
               <w14:ligatures w14:val="none"/>
             </w:rPr>
           </w:pPr>
-          <w:hyperlink w:anchor="_Toc150334483" w:history="1">
+          <w:hyperlink w:anchor="_Toc151220572" w:history="1">
             <w:r>
               <w:rPr>
                 <w:rStyle w:val="a5"/>
@@ -2163,7 +2163,7 @@
                 <w:noProof/>
                 <w:webHidden/>
               </w:rPr>
-              <w:instrText xml:space="preserve"> PAGEREF _Toc150334483 \h </w:instrText>
+              <w:instrText xml:space="preserve"> PAGEREF _Toc151220572 \h </w:instrText>
             </w:r>
             <w:r>
               <w:rPr>
@@ -2210,7 +2210,7 @@
               <w14:ligatures w14:val="none"/>
             </w:rPr>
           </w:pPr>
-          <w:hyperlink w:anchor="_Toc150334484" w:history="1">
+          <w:hyperlink w:anchor="_Toc151220573" w:history="1">
             <w:r>
               <w:rPr>
                 <w:rStyle w:val="a5"/>
@@ -2261,7 +2261,7 @@
                 <w:noProof/>
                 <w:webHidden/>
               </w:rPr>
-              <w:instrText xml:space="preserve"> PAGEREF _Toc150334484 \h </w:instrText>
+              <w:instrText xml:space="preserve"> PAGEREF _Toc151220573 \h </w:instrText>
             </w:r>
             <w:r>
               <w:rPr>
@@ -2308,7 +2308,7 @@
               <w14:ligatures w14:val="none"/>
             </w:rPr>
           </w:pPr>
-          <w:hyperlink w:anchor="_Toc150334485" w:history="1">
+          <w:hyperlink w:anchor="_Toc151220574" w:history="1">
             <w:r>
               <w:rPr>
                 <w:rStyle w:val="a5"/>
@@ -2359,7 +2359,7 @@
                 <w:noProof/>
                 <w:webHidden/>
               </w:rPr>
-              <w:instrText xml:space="preserve"> PAGEREF _Toc150334485 \h </w:instrText>
+              <w:instrText xml:space="preserve"> PAGEREF _Toc151220574 \h </w:instrText>
             </w:r>
             <w:r>
               <w:rPr>
@@ -2406,7 +2406,7 @@
               <w14:ligatures w14:val="none"/>
             </w:rPr>
           </w:pPr>
-          <w:hyperlink w:anchor="_Toc150334486" w:history="1">
+          <w:hyperlink w:anchor="_Toc151220575" w:history="1">
             <w:r>
               <w:rPr>
                 <w:rStyle w:val="a5"/>
@@ -2457,7 +2457,7 @@
                 <w:noProof/>
                 <w:webHidden/>
               </w:rPr>
-              <w:instrText xml:space="preserve"> PAGEREF _Toc150334486 \h </w:instrText>
+              <w:instrText xml:space="preserve"> PAGEREF _Toc151220575 \h </w:instrText>
             </w:r>
             <w:r>
               <w:rPr>
@@ -2504,7 +2504,7 @@
               <w14:ligatures w14:val="none"/>
             </w:rPr>
           </w:pPr>
-          <w:hyperlink w:anchor="_Toc150334487" w:history="1">
+          <w:hyperlink w:anchor="_Toc151220576" w:history="1">
             <w:r>
               <w:rPr>
                 <w:rStyle w:val="a5"/>
@@ -2555,7 +2555,7 @@
                 <w:noProof/>
                 <w:webHidden/>
               </w:rPr>
-              <w:instrText xml:space="preserve"> PAGEREF _Toc150334487 \h </w:instrText>
+              <w:instrText xml:space="preserve"> PAGEREF _Toc151220576 \h </w:instrText>
             </w:r>
             <w:r>
               <w:rPr>
@@ -2602,7 +2602,7 @@
               <w14:ligatures w14:val="none"/>
             </w:rPr>
           </w:pPr>
-          <w:hyperlink w:anchor="_Toc150334488" w:history="1">
+          <w:hyperlink w:anchor="_Toc151220577" w:history="1">
             <w:r>
               <w:rPr>
                 <w:rStyle w:val="a5"/>
@@ -2653,7 +2653,7 @@
                 <w:noProof/>
                 <w:webHidden/>
               </w:rPr>
-              <w:instrText xml:space="preserve"> PAGEREF _Toc150334488 \h </w:instrText>
+              <w:instrText xml:space="preserve"> PAGEREF _Toc151220577 \h </w:instrText>
             </w:r>
             <w:r>
               <w:rPr>
@@ -2700,7 +2700,7 @@
               <w14:ligatures w14:val="none"/>
             </w:rPr>
           </w:pPr>
-          <w:hyperlink w:anchor="_Toc150334489" w:history="1">
+          <w:hyperlink w:anchor="_Toc151220578" w:history="1">
             <w:r>
               <w:rPr>
                 <w:rStyle w:val="a5"/>
@@ -2751,7 +2751,7 @@
                 <w:noProof/>
                 <w:webHidden/>
               </w:rPr>
-              <w:instrText xml:space="preserve"> PAGEREF _Toc150334489 \h </w:instrText>
+              <w:instrText xml:space="preserve"> PAGEREF _Toc151220578 \h </w:instrText>
             </w:r>
             <w:r>
               <w:rPr>
@@ -2772,6 +2772,104 @@
                 <w:webHidden/>
               </w:rPr>
               <w:t>13</w:t>
+            </w:r>
+            <w:r>
+              <w:rPr>
+                <w:noProof/>
+                <w:webHidden/>
+              </w:rPr>
+              <w:fldChar w:fldCharType="end"/>
+            </w:r>
+          </w:hyperlink>
+        </w:p>
+        <w:p>
+          <w:pPr>
+            <w:pStyle w:val="31"/>
+            <w:tabs>
+              <w:tab w:val="left" w:pos="1540"/>
+              <w:tab w:val="right" w:leader="dot" w:pos="9345"/>
+            </w:tabs>
+            <w:rPr>
+              <w:rFonts w:asciiTheme="minorHAnsi" w:eastAsiaTheme="minorEastAsia" w:hAnsiTheme="minorHAnsi"/>
+              <w:noProof/>
+              <w:kern w:val="0"/>
+              <w:sz w:val="22"/>
+              <w:lang w:eastAsia="ru-RU"/>
+              <w14:ligatures w14:val="none"/>
+            </w:rPr>
+          </w:pPr>
+          <w:hyperlink w:anchor="_Toc151220579" w:history="1">
+            <w:r>
+              <w:rPr>
+                <w:rStyle w:val="a5"/>
+                <w:rFonts w:cs="Times New Roman"/>
+                <w:b/>
+                <w:bCs/>
+                <w:noProof/>
+              </w:rPr>
+              <w:t>4.1.17</w:t>
+            </w:r>
+            <w:r>
+              <w:rPr>
+                <w:rFonts w:asciiTheme="minorHAnsi" w:eastAsiaTheme="minorEastAsia" w:hAnsiTheme="minorHAnsi"/>
+                <w:noProof/>
+                <w:kern w:val="0"/>
+                <w:sz w:val="22"/>
+                <w:lang w:eastAsia="ru-RU"/>
+                <w14:ligatures w14:val="none"/>
+              </w:rPr>
+              <w:tab/>
+            </w:r>
+            <w:r>
+              <w:rPr>
+                <w:rStyle w:val="a5"/>
+                <w:rFonts w:cs="Times New Roman"/>
+                <w:b/>
+                <w:bCs/>
+                <w:noProof/>
+              </w:rPr>
+              <w:t>Функция «Вернуть книгу в библиотеку».</w:t>
+            </w:r>
+            <w:r>
+              <w:rPr>
+                <w:noProof/>
+                <w:webHidden/>
+              </w:rPr>
+              <w:tab/>
+            </w:r>
+            <w:r>
+              <w:rPr>
+                <w:noProof/>
+                <w:webHidden/>
+              </w:rPr>
+              <w:fldChar w:fldCharType="begin"/>
+            </w:r>
+            <w:r>
+              <w:rPr>
+                <w:noProof/>
+                <w:webHidden/>
+              </w:rPr>
+              <w:instrText xml:space="preserve"> PAGEREF _Toc151220579 \h </w:instrText>
+            </w:r>
+            <w:r>
+              <w:rPr>
+                <w:noProof/>
+                <w:webHidden/>
+              </w:rPr>
+            </w:r>
+            <w:r>
+              <w:rPr>
+                <w:noProof/>
+                <w:webHidden/>
+              </w:rPr>
+              <w:fldChar w:fldCharType="separate"/>
+            </w:r>
+            <w:r>
+              <w:rPr>
+                <w:noProof/>
+                <w:webHidden/>
+              </w:rPr>
+              <w:t>14</w:t>
             </w:r>
             <w:r>
               <w:rPr>
@@ -2797,7 +2895,7 @@
               <w14:ligatures w14:val="none"/>
             </w:rPr>
           </w:pPr>
-          <w:hyperlink w:anchor="_Toc150334490" w:history="1">
+          <w:hyperlink w:anchor="_Toc151220580" w:history="1">
             <w:r>
               <w:rPr>
                 <w:rStyle w:val="a5"/>
@@ -2827,7 +2925,7 @@
                 <w:noProof/>
                 <w:webHidden/>
               </w:rPr>
-              <w:instrText xml:space="preserve"> PAGEREF _Toc150334490 \h </w:instrText>
+              <w:instrText xml:space="preserve"> PAGEREF _Toc151220580 \h </w:instrText>
             </w:r>
             <w:r>
               <w:rPr>
@@ -2847,7 +2945,7 @@
                 <w:noProof/>
                 <w:webHidden/>
               </w:rPr>
-              <w:t>14</w:t>
+              <w:t>15</w:t>
             </w:r>
             <w:r>
               <w:rPr>
@@ -2873,7 +2971,7 @@
               <w14:ligatures w14:val="none"/>
             </w:rPr>
           </w:pPr>
-          <w:hyperlink w:anchor="_Toc150334491" w:history="1">
+          <w:hyperlink w:anchor="_Toc151220581" w:history="1">
             <w:r>
               <w:rPr>
                 <w:rStyle w:val="a5"/>
@@ -2903,7 +3001,7 @@
                 <w:noProof/>
                 <w:webHidden/>
               </w:rPr>
-              <w:instrText xml:space="preserve"> PAGEREF _Toc150334491 \h </w:instrText>
+              <w:instrText xml:space="preserve"> PAGEREF _Toc151220581 \h </w:instrText>
             </w:r>
             <w:r>
               <w:rPr>
@@ -2923,7 +3021,7 @@
                 <w:noProof/>
                 <w:webHidden/>
               </w:rPr>
-              <w:t>14</w:t>
+              <w:t>15</w:t>
             </w:r>
             <w:r>
               <w:rPr>
@@ -2949,7 +3047,7 @@
               <w14:ligatures w14:val="none"/>
             </w:rPr>
           </w:pPr>
-          <w:hyperlink w:anchor="_Toc150334492" w:history="1">
+          <w:hyperlink w:anchor="_Toc151220582" w:history="1">
             <w:r>
               <w:rPr>
                 <w:rStyle w:val="a5"/>
@@ -2979,7 +3077,7 @@
                 <w:noProof/>
                 <w:webHidden/>
               </w:rPr>
-              <w:instrText xml:space="preserve"> PAGEREF _Toc150334492 \h </w:instrText>
+              <w:instrText xml:space="preserve"> PAGEREF _Toc151220582 \h </w:instrText>
             </w:r>
             <w:r>
               <w:rPr>
@@ -2999,7 +3097,7 @@
                 <w:noProof/>
                 <w:webHidden/>
               </w:rPr>
-              <w:t>14</w:t>
+              <w:t>15</w:t>
             </w:r>
             <w:r>
               <w:rPr>
@@ -3025,7 +3123,7 @@
               <w14:ligatures w14:val="none"/>
             </w:rPr>
           </w:pPr>
-          <w:hyperlink w:anchor="_Toc150334493" w:history="1">
+          <w:hyperlink w:anchor="_Toc151220583" w:history="1">
             <w:r>
               <w:rPr>
                 <w:rStyle w:val="a5"/>
@@ -3055,7 +3153,7 @@
                 <w:noProof/>
                 <w:webHidden/>
               </w:rPr>
-              <w:instrText xml:space="preserve"> PAGEREF _Toc150334493 \h </w:instrText>
+              <w:instrText xml:space="preserve"> PAGEREF _Toc151220583 \h </w:instrText>
             </w:r>
             <w:r>
               <w:rPr>
@@ -3102,7 +3200,7 @@
               <w14:ligatures w14:val="none"/>
             </w:rPr>
           </w:pPr>
-          <w:hyperlink w:anchor="_Toc150334494" w:history="1">
+          <w:hyperlink w:anchor="_Toc151220584" w:history="1">
             <w:r>
               <w:rPr>
                 <w:rStyle w:val="a5"/>
@@ -3153,7 +3251,7 @@
                 <w:noProof/>
                 <w:webHidden/>
               </w:rPr>
-              <w:instrText xml:space="preserve"> PAGEREF _Toc150334494 \h </w:instrText>
+              <w:instrText xml:space="preserve"> PAGEREF _Toc151220584 \h </w:instrText>
             </w:r>
             <w:r>
               <w:rPr>
@@ -3200,7 +3298,7 @@
               <w14:ligatures w14:val="none"/>
             </w:rPr>
           </w:pPr>
-          <w:hyperlink w:anchor="_Toc150334495" w:history="1">
+          <w:hyperlink w:anchor="_Toc151220585" w:history="1">
             <w:r>
               <w:rPr>
                 <w:rStyle w:val="a5"/>
@@ -3251,7 +3349,7 @@
                 <w:noProof/>
                 <w:webHidden/>
               </w:rPr>
-              <w:instrText xml:space="preserve"> PAGEREF _Toc150334495 \h </w:instrText>
+              <w:instrText xml:space="preserve"> PAGEREF _Toc151220585 \h </w:instrText>
             </w:r>
             <w:r>
               <w:rPr>
@@ -3298,7 +3396,7 @@
               <w14:ligatures w14:val="none"/>
             </w:rPr>
           </w:pPr>
-          <w:hyperlink w:anchor="_Toc150334496" w:history="1">
+          <w:hyperlink w:anchor="_Toc151220586" w:history="1">
             <w:r>
               <w:rPr>
                 <w:rStyle w:val="a5"/>
@@ -3349,7 +3447,7 @@
                 <w:noProof/>
                 <w:webHidden/>
               </w:rPr>
-              <w:instrText xml:space="preserve"> PAGEREF _Toc150334496 \h </w:instrText>
+              <w:instrText xml:space="preserve"> PAGEREF _Toc151220586 \h </w:instrText>
             </w:r>
             <w:r>
               <w:rPr>
@@ -3369,7 +3467,7 @@
                 <w:noProof/>
                 <w:webHidden/>
               </w:rPr>
-              <w:t>15</w:t>
+              <w:t>16</w:t>
             </w:r>
             <w:r>
               <w:rPr>
@@ -3396,7 +3494,7 @@
               <w14:ligatures w14:val="none"/>
             </w:rPr>
           </w:pPr>
-          <w:hyperlink w:anchor="_Toc150334497" w:history="1">
+          <w:hyperlink w:anchor="_Toc151220587" w:history="1">
             <w:r>
               <w:rPr>
                 <w:rStyle w:val="a5"/>
@@ -3447,7 +3545,7 @@
                 <w:noProof/>
                 <w:webHidden/>
               </w:rPr>
-              <w:instrText xml:space="preserve"> PAGEREF _Toc150334497 \h </w:instrText>
+              <w:instrText xml:space="preserve"> PAGEREF _Toc151220587 \h </w:instrText>
             </w:r>
             <w:r>
               <w:rPr>
@@ -3467,7 +3565,7 @@
                 <w:noProof/>
                 <w:webHidden/>
               </w:rPr>
-              <w:t>15</w:t>
+              <w:t>16</w:t>
             </w:r>
             <w:r>
               <w:rPr>
@@ -3493,7 +3591,7 @@
               <w14:ligatures w14:val="none"/>
             </w:rPr>
           </w:pPr>
-          <w:hyperlink w:anchor="_Toc150334498" w:history="1">
+          <w:hyperlink w:anchor="_Toc151220588" w:history="1">
             <w:r>
               <w:rPr>
                 <w:rStyle w:val="a5"/>
@@ -3523,7 +3621,7 @@
                 <w:noProof/>
                 <w:webHidden/>
               </w:rPr>
-              <w:instrText xml:space="preserve"> PAGEREF _Toc150334498 \h </w:instrText>
+              <w:instrText xml:space="preserve"> PAGEREF _Toc151220588 \h </w:instrText>
             </w:r>
             <w:r>
               <w:rPr>
@@ -3543,7 +3641,7 @@
                 <w:noProof/>
                 <w:webHidden/>
               </w:rPr>
-              <w:t>15</w:t>
+              <w:t>16</w:t>
             </w:r>
             <w:r>
               <w:rPr>
@@ -3570,7 +3668,7 @@
               <w14:ligatures w14:val="none"/>
             </w:rPr>
           </w:pPr>
-          <w:hyperlink w:anchor="_Toc150334499" w:history="1">
+          <w:hyperlink w:anchor="_Toc151220589" w:history="1">
             <w:r>
               <w:rPr>
                 <w:rStyle w:val="a5"/>
@@ -3621,7 +3719,7 @@
                 <w:noProof/>
                 <w:webHidden/>
               </w:rPr>
-              <w:instrText xml:space="preserve"> PAGEREF _Toc150334499 \h </w:instrText>
+              <w:instrText xml:space="preserve"> PAGEREF _Toc151220589 \h </w:instrText>
             </w:r>
             <w:r>
               <w:rPr>
@@ -3668,7 +3766,7 @@
               <w14:ligatures w14:val="none"/>
             </w:rPr>
           </w:pPr>
-          <w:hyperlink w:anchor="_Toc150334500" w:history="1">
+          <w:hyperlink w:anchor="_Toc151220590" w:history="1">
             <w:r>
               <w:rPr>
                 <w:rStyle w:val="a5"/>
@@ -3719,7 +3817,7 @@
                 <w:noProof/>
                 <w:webHidden/>
               </w:rPr>
-              <w:instrText xml:space="preserve"> PAGEREF _Toc150334500 \h </w:instrText>
+              <w:instrText xml:space="preserve"> PAGEREF _Toc151220590 \h </w:instrText>
             </w:r>
             <w:r>
               <w:rPr>
@@ -3739,7 +3837,7 @@
                 <w:noProof/>
                 <w:webHidden/>
               </w:rPr>
-              <w:t>16</w:t>
+              <w:t>17</w:t>
             </w:r>
             <w:r>
               <w:rPr>
@@ -3766,7 +3864,7 @@
               <w14:ligatures w14:val="none"/>
             </w:rPr>
           </w:pPr>
-          <w:hyperlink w:anchor="_Toc150334501" w:history="1">
+          <w:hyperlink w:anchor="_Toc151220591" w:history="1">
             <w:r>
               <w:rPr>
                 <w:rStyle w:val="a5"/>
@@ -3816,7 +3914,7 @@
                 <w:noProof/>
                 <w:webHidden/>
               </w:rPr>
-              <w:instrText xml:space="preserve"> PAGEREF _Toc150334501 \h </w:instrText>
+              <w:instrText xml:space="preserve"> PAGEREF _Toc151220591 \h </w:instrText>
             </w:r>
             <w:r>
               <w:rPr>
@@ -3836,7 +3934,7 @@
                 <w:noProof/>
                 <w:webHidden/>
               </w:rPr>
-              <w:t>16</w:t>
+              <w:t>17</w:t>
             </w:r>
             <w:r>
               <w:rPr>
@@ -3862,7 +3960,7 @@
               <w14:ligatures w14:val="none"/>
             </w:rPr>
           </w:pPr>
-          <w:hyperlink w:anchor="_Toc150334502" w:history="1">
+          <w:hyperlink w:anchor="_Toc151220592" w:history="1">
             <w:r>
               <w:rPr>
                 <w:rStyle w:val="a5"/>
@@ -3891,7 +3989,7 @@
                 <w:noProof/>
                 <w:webHidden/>
               </w:rPr>
-              <w:instrText xml:space="preserve"> PAGEREF _Toc150334502 \h </w:instrText>
+              <w:instrText xml:space="preserve"> PAGEREF _Toc151220592 \h </w:instrText>
             </w:r>
             <w:r>
               <w:rPr>
@@ -3911,7 +4009,7 @@
                 <w:noProof/>
                 <w:webHidden/>
               </w:rPr>
-              <w:t>16</w:t>
+              <w:t>17</w:t>
             </w:r>
             <w:r>
               <w:rPr>
@@ -3937,7 +4035,7 @@
               <w14:ligatures w14:val="none"/>
             </w:rPr>
           </w:pPr>
-          <w:hyperlink w:anchor="_Toc150334503" w:history="1">
+          <w:hyperlink w:anchor="_Toc151220593" w:history="1">
             <w:r>
               <w:rPr>
                 <w:rStyle w:val="a5"/>
@@ -3966,7 +4064,7 @@
                 <w:noProof/>
                 <w:webHidden/>
               </w:rPr>
-              <w:instrText xml:space="preserve"> PAGEREF _Toc150334503 \h </w:instrText>
+              <w:instrText xml:space="preserve"> PAGEREF _Toc151220593 \h </w:instrText>
             </w:r>
             <w:r>
               <w:rPr>
@@ -3986,7 +4084,7 @@
                 <w:noProof/>
                 <w:webHidden/>
               </w:rPr>
-              <w:t>18</w:t>
+              <w:t>19</w:t>
             </w:r>
             <w:r>
               <w:rPr>
@@ -4012,7 +4110,7 @@
               <w14:ligatures w14:val="none"/>
             </w:rPr>
           </w:pPr>
-          <w:hyperlink w:anchor="_Toc150334504" w:history="1">
+          <w:hyperlink w:anchor="_Toc151220594" w:history="1">
             <w:r>
               <w:rPr>
                 <w:rStyle w:val="a5"/>
@@ -4041,7 +4139,7 @@
                 <w:noProof/>
                 <w:webHidden/>
               </w:rPr>
-              <w:instrText xml:space="preserve"> PAGEREF _Toc150334504 \h </w:instrText>
+              <w:instrText xml:space="preserve"> PAGEREF _Toc151220594 \h </w:instrText>
             </w:r>
             <w:r>
               <w:rPr>
@@ -4061,7 +4159,7 @@
                 <w:noProof/>
                 <w:webHidden/>
               </w:rPr>
-              <w:t>18</w:t>
+              <w:t>19</w:t>
             </w:r>
             <w:r>
               <w:rPr>
@@ -4088,7 +4186,7 @@
               <w14:ligatures w14:val="none"/>
             </w:rPr>
           </w:pPr>
-          <w:hyperlink w:anchor="_Toc150334505" w:history="1">
+          <w:hyperlink w:anchor="_Toc151220595" w:history="1">
             <w:r>
               <w:rPr>
                 <w:rStyle w:val="a5"/>
@@ -4139,7 +4237,7 @@
                 <w:noProof/>
                 <w:webHidden/>
               </w:rPr>
-              <w:instrText xml:space="preserve"> PAGEREF _Toc150334505 \h </w:instrText>
+              <w:instrText xml:space="preserve"> PAGEREF _Toc151220595 \h </w:instrText>
             </w:r>
             <w:r>
               <w:rPr>
@@ -4159,7 +4257,7 @@
                 <w:noProof/>
                 <w:webHidden/>
               </w:rPr>
-              <w:t>18</w:t>
+              <w:t>19</w:t>
             </w:r>
             <w:r>
               <w:rPr>
@@ -4185,7 +4283,7 @@
               <w14:ligatures w14:val="none"/>
             </w:rPr>
           </w:pPr>
-          <w:hyperlink w:anchor="_Toc150334506" w:history="1">
+          <w:hyperlink w:anchor="_Toc151220596" w:history="1">
             <w:r>
               <w:rPr>
                 <w:rStyle w:val="a5"/>
@@ -4215,7 +4313,7 @@
                 <w:noProof/>
                 <w:webHidden/>
               </w:rPr>
-              <w:instrText xml:space="preserve"> PAGEREF _Toc150334506 \h </w:instrText>
+              <w:instrText xml:space="preserve"> PAGEREF _Toc151220596 \h </w:instrText>
             </w:r>
             <w:r>
               <w:rPr>
@@ -4235,7 +4333,7 @@
                 <w:noProof/>
                 <w:webHidden/>
               </w:rPr>
-              <w:t>18</w:t>
+              <w:t>19</w:t>
             </w:r>
             <w:r>
               <w:rPr>
@@ -4262,7 +4360,7 @@
               <w14:ligatures w14:val="none"/>
             </w:rPr>
           </w:pPr>
-          <w:hyperlink w:anchor="_Toc150334507" w:history="1">
+          <w:hyperlink w:anchor="_Toc151220597" w:history="1">
             <w:r>
               <w:rPr>
                 <w:rStyle w:val="a5"/>
@@ -4313,7 +4411,7 @@
                 <w:noProof/>
                 <w:webHidden/>
               </w:rPr>
-              <w:instrText xml:space="preserve"> PAGEREF _Toc150334507 \h </w:instrText>
+              <w:instrText xml:space="preserve"> PAGEREF _Toc151220597 \h </w:instrText>
             </w:r>
             <w:r>
               <w:rPr>
@@ -4333,7 +4431,7 @@
                 <w:noProof/>
                 <w:webHidden/>
               </w:rPr>
-              <w:t>18</w:t>
+              <w:t>19</w:t>
             </w:r>
             <w:r>
               <w:rPr>
@@ -4359,7 +4457,7 @@
               <w14:ligatures w14:val="none"/>
             </w:rPr>
           </w:pPr>
-          <w:hyperlink w:anchor="_Toc150334508" w:history="1">
+          <w:hyperlink w:anchor="_Toc151220598" w:history="1">
             <w:r>
               <w:rPr>
                 <w:rStyle w:val="a5"/>
@@ -4388,7 +4486,7 @@
                 <w:noProof/>
                 <w:webHidden/>
               </w:rPr>
-              <w:instrText xml:space="preserve"> PAGEREF _Toc150334508 \h </w:instrText>
+              <w:instrText xml:space="preserve"> PAGEREF _Toc151220598 \h </w:instrText>
             </w:r>
             <w:r>
               <w:rPr>
@@ -4487,7 +4585,7 @@
           <w:szCs w:val="28"/>
         </w:rPr>
       </w:pPr>
-      <w:bookmarkStart w:id="0" w:name="_Toc150334465"/>
+      <w:bookmarkStart w:id="0" w:name="_Toc151220554"/>
       <w:r>
         <w:rPr>
           <w:rFonts w:ascii="Times New Roman" w:hAnsi="Times New Roman" w:cs="Times New Roman"/>
@@ -4529,7 +4627,7 @@
           <w:szCs w:val="28"/>
         </w:rPr>
       </w:pPr>
-      <w:bookmarkStart w:id="1" w:name="_Toc150334466"/>
+      <w:bookmarkStart w:id="1" w:name="_Toc151220555"/>
       <w:r>
         <w:rPr>
           <w:rFonts w:ascii="Times New Roman" w:hAnsi="Times New Roman" w:cs="Times New Roman"/>
@@ -4603,7 +4701,7 @@
           <w:szCs w:val="28"/>
         </w:rPr>
       </w:pPr>
-      <w:bookmarkStart w:id="2" w:name="_Toc150334467"/>
+      <w:bookmarkStart w:id="2" w:name="_Toc151220556"/>
       <w:r>
         <w:rPr>
           <w:rFonts w:ascii="Times New Roman" w:hAnsi="Times New Roman" w:cs="Times New Roman"/>
@@ -4660,7 +4758,7 @@
           <w:szCs w:val="28"/>
         </w:rPr>
       </w:pPr>
-      <w:bookmarkStart w:id="3" w:name="_Toc150334468"/>
+      <w:bookmarkStart w:id="3" w:name="_Toc151220557"/>
       <w:r>
         <w:rPr>
           <w:rFonts w:ascii="Times New Roman" w:hAnsi="Times New Roman" w:cs="Times New Roman"/>
@@ -4738,7 +4836,7 @@
           <w:szCs w:val="28"/>
         </w:rPr>
       </w:pPr>
-      <w:bookmarkStart w:id="4" w:name="_Toc150334469"/>
+      <w:bookmarkStart w:id="4" w:name="_Toc151220558"/>
       <w:r>
         <w:rPr>
           <w:rFonts w:ascii="Times New Roman" w:hAnsi="Times New Roman" w:cs="Times New Roman"/>
@@ -4776,7 +4874,7 @@
           <w:szCs w:val="28"/>
         </w:rPr>
       </w:pPr>
-      <w:bookmarkStart w:id="5" w:name="_Toc150334470"/>
+      <w:bookmarkStart w:id="5" w:name="_Toc151220559"/>
       <w:r>
         <w:rPr>
           <w:rFonts w:ascii="Times New Roman" w:hAnsi="Times New Roman" w:cs="Times New Roman"/>
@@ -4836,7 +4934,7 @@
           <w:szCs w:val="28"/>
         </w:rPr>
       </w:pPr>
-      <w:bookmarkStart w:id="6" w:name="_Toc150334471"/>
+      <w:bookmarkStart w:id="6" w:name="_Toc151220560"/>
       <w:r>
         <w:rPr>
           <w:rFonts w:ascii="Times New Roman" w:hAnsi="Times New Roman" w:cs="Times New Roman"/>
@@ -4966,7 +5064,7 @@
           <w:szCs w:val="28"/>
         </w:rPr>
       </w:pPr>
-      <w:bookmarkStart w:id="7" w:name="_Toc150334472"/>
+      <w:bookmarkStart w:id="7" w:name="_Toc151220561"/>
       <w:r>
         <w:rPr>
           <w:rFonts w:ascii="Times New Roman" w:hAnsi="Times New Roman" w:cs="Times New Roman"/>
@@ -5008,7 +5106,7 @@
           <w:szCs w:val="28"/>
         </w:rPr>
       </w:pPr>
-      <w:bookmarkStart w:id="8" w:name="_Toc150334473"/>
+      <w:bookmarkStart w:id="8" w:name="_Toc151220562"/>
       <w:r>
         <w:rPr>
           <w:rFonts w:ascii="Times New Roman" w:hAnsi="Times New Roman" w:cs="Times New Roman"/>
@@ -5050,7 +5148,7 @@
           <w:szCs w:val="28"/>
         </w:rPr>
       </w:pPr>
-      <w:bookmarkStart w:id="9" w:name="_Toc150334474"/>
+      <w:bookmarkStart w:id="9" w:name="_Toc151220563"/>
       <w:r>
         <w:rPr>
           <w:rFonts w:ascii="Times New Roman" w:hAnsi="Times New Roman" w:cs="Times New Roman"/>
@@ -5804,7 +5902,7 @@
           <w:szCs w:val="28"/>
         </w:rPr>
       </w:pPr>
-      <w:bookmarkStart w:id="10" w:name="_Toc150334475"/>
+      <w:bookmarkStart w:id="10" w:name="_Toc151220564"/>
       <w:r>
         <w:rPr>
           <w:rFonts w:ascii="Times New Roman" w:hAnsi="Times New Roman" w:cs="Times New Roman"/>
@@ -6075,7 +6173,7 @@
           <w:szCs w:val="28"/>
         </w:rPr>
       </w:pPr>
-      <w:bookmarkStart w:id="11" w:name="_Toc150334476"/>
+      <w:bookmarkStart w:id="11" w:name="_Toc151220565"/>
       <w:r>
         <w:rPr>
           <w:rFonts w:ascii="Times New Roman" w:hAnsi="Times New Roman" w:cs="Times New Roman"/>
@@ -6312,7 +6410,7 @@
           <w:szCs w:val="28"/>
         </w:rPr>
       </w:pPr>
-      <w:bookmarkStart w:id="12" w:name="_Toc150334477"/>
+      <w:bookmarkStart w:id="12" w:name="_Toc151220566"/>
       <w:r>
         <w:rPr>
           <w:rFonts w:ascii="Times New Roman" w:hAnsi="Times New Roman" w:cs="Times New Roman"/>
@@ -6449,7 +6547,7 @@
           <w:szCs w:val="28"/>
         </w:rPr>
       </w:pPr>
-      <w:bookmarkStart w:id="13" w:name="_Toc150334478"/>
+      <w:bookmarkStart w:id="13" w:name="_Toc151220567"/>
       <w:r>
         <w:rPr>
           <w:rFonts w:ascii="Times New Roman" w:hAnsi="Times New Roman" w:cs="Times New Roman"/>
@@ -6824,7 +6922,7 @@
           <w:szCs w:val="28"/>
         </w:rPr>
       </w:pPr>
-      <w:bookmarkStart w:id="14" w:name="_Toc150334479"/>
+      <w:bookmarkStart w:id="14" w:name="_Toc151220568"/>
       <w:r>
         <w:rPr>
           <w:rFonts w:ascii="Times New Roman" w:hAnsi="Times New Roman" w:cs="Times New Roman"/>
@@ -7037,7 +7135,7 @@
           <w:szCs w:val="28"/>
         </w:rPr>
       </w:pPr>
-      <w:bookmarkStart w:id="15" w:name="_Toc150334480"/>
+      <w:bookmarkStart w:id="15" w:name="_Toc151220569"/>
       <w:r>
         <w:rPr>
           <w:rFonts w:ascii="Times New Roman" w:hAnsi="Times New Roman" w:cs="Times New Roman"/>
@@ -7222,7 +7320,7 @@
           <w:szCs w:val="28"/>
         </w:rPr>
       </w:pPr>
-      <w:bookmarkStart w:id="16" w:name="_Toc150334481"/>
+      <w:bookmarkStart w:id="16" w:name="_Toc151220570"/>
       <w:r>
         <w:rPr>
           <w:rFonts w:ascii="Times New Roman" w:hAnsi="Times New Roman" w:cs="Times New Roman"/>
@@ -7520,7 +7618,7 @@
           <w:szCs w:val="28"/>
         </w:rPr>
       </w:pPr>
-      <w:bookmarkStart w:id="17" w:name="_Toc150334482"/>
+      <w:bookmarkStart w:id="17" w:name="_Toc151220571"/>
       <w:r>
         <w:rPr>
           <w:rFonts w:ascii="Times New Roman" w:hAnsi="Times New Roman" w:cs="Times New Roman"/>
@@ -7715,7 +7813,7 @@
         <w:lastRenderedPageBreak/>
         <w:t xml:space="preserve"> </w:t>
       </w:r>
-      <w:bookmarkStart w:id="18" w:name="_Toc150334483"/>
+      <w:bookmarkStart w:id="18" w:name="_Toc151220572"/>
       <w:r>
         <w:rPr>
           <w:rFonts w:ascii="Times New Roman" w:hAnsi="Times New Roman" w:cs="Times New Roman"/>
@@ -7924,7 +8022,7 @@
         </w:rPr>
         <w:t xml:space="preserve"> </w:t>
       </w:r>
-      <w:bookmarkStart w:id="19" w:name="_Toc150334484"/>
+      <w:bookmarkStart w:id="19" w:name="_Toc151220573"/>
       <w:r>
         <w:rPr>
           <w:rFonts w:ascii="Times New Roman" w:hAnsi="Times New Roman" w:cs="Times New Roman"/>
@@ -8143,7 +8241,7 @@
         </w:rPr>
         <w:t xml:space="preserve"> </w:t>
       </w:r>
-      <w:bookmarkStart w:id="20" w:name="_Toc150334485"/>
+      <w:bookmarkStart w:id="20" w:name="_Toc151220574"/>
       <w:r>
         <w:rPr>
           <w:rFonts w:ascii="Times New Roman" w:hAnsi="Times New Roman" w:cs="Times New Roman"/>
@@ -8378,7 +8476,7 @@
         </w:rPr>
         <w:t xml:space="preserve"> </w:t>
       </w:r>
-      <w:bookmarkStart w:id="21" w:name="_Toc150334486"/>
+      <w:bookmarkStart w:id="21" w:name="_Toc151220575"/>
       <w:r>
         <w:rPr>
           <w:rFonts w:ascii="Times New Roman" w:hAnsi="Times New Roman" w:cs="Times New Roman"/>
@@ -8670,7 +8768,7 @@
         </w:rPr>
         <w:t xml:space="preserve"> </w:t>
       </w:r>
-      <w:bookmarkStart w:id="22" w:name="_Toc150334487"/>
+      <w:bookmarkStart w:id="22" w:name="_Toc151220576"/>
       <w:r>
         <w:rPr>
           <w:rFonts w:ascii="Times New Roman" w:hAnsi="Times New Roman" w:cs="Times New Roman"/>
@@ -8847,7 +8945,7 @@
         </w:rPr>
         <w:t xml:space="preserve"> </w:t>
       </w:r>
-      <w:bookmarkStart w:id="23" w:name="_Toc150334488"/>
+      <w:bookmarkStart w:id="23" w:name="_Toc151220577"/>
       <w:r>
         <w:rPr>
           <w:rFonts w:ascii="Times New Roman" w:hAnsi="Times New Roman" w:cs="Times New Roman"/>
@@ -9133,7 +9231,7 @@
         </w:rPr>
         <w:t xml:space="preserve"> </w:t>
       </w:r>
-      <w:bookmarkStart w:id="24" w:name="_Toc150334489"/>
+      <w:bookmarkStart w:id="24" w:name="_Toc151220578"/>
       <w:r>
         <w:rPr>
           <w:rFonts w:ascii="Times New Roman" w:hAnsi="Times New Roman" w:cs="Times New Roman"/>
@@ -9352,6 +9450,219 @@
     </w:p>
     <w:p>
       <w:pPr>
+        <w:pStyle w:val="3"/>
+        <w:numPr>
+          <w:ilvl w:val="2"/>
+          <w:numId w:val="13"/>
+        </w:numPr>
+        <w:jc w:val="center"/>
+        <w:rPr>
+          <w:rFonts w:ascii="Times New Roman" w:hAnsi="Times New Roman" w:cs="Times New Roman"/>
+          <w:b/>
+          <w:bCs/>
+          <w:color w:val="auto"/>
+          <w:sz w:val="28"/>
+          <w:szCs w:val="28"/>
+        </w:rPr>
+      </w:pPr>
+      <w:bookmarkStart w:id="25" w:name="_Toc151220579"/>
+      <w:r>
+        <w:rPr>
+          <w:rFonts w:ascii="Times New Roman" w:hAnsi="Times New Roman" w:cs="Times New Roman"/>
+          <w:b/>
+          <w:bCs/>
+          <w:color w:val="auto"/>
+          <w:sz w:val="28"/>
+          <w:szCs w:val="28"/>
+        </w:rPr>
+        <w:t>Функция «</w:t>
+      </w:r>
+      <w:r>
+        <w:rPr>
+          <w:rFonts w:ascii="Times New Roman" w:hAnsi="Times New Roman" w:cs="Times New Roman"/>
+          <w:b/>
+          <w:bCs/>
+          <w:color w:val="auto"/>
+          <w:sz w:val="28"/>
+          <w:szCs w:val="28"/>
+        </w:rPr>
+        <w:t>Вернуть книгу в библиотеку</w:t>
+      </w:r>
+      <w:r>
+        <w:rPr>
+          <w:rFonts w:ascii="Times New Roman" w:hAnsi="Times New Roman" w:cs="Times New Roman"/>
+          <w:b/>
+          <w:bCs/>
+          <w:color w:val="auto"/>
+          <w:sz w:val="28"/>
+          <w:szCs w:val="28"/>
+        </w:rPr>
+        <w:t>».</w:t>
+      </w:r>
+      <w:bookmarkEnd w:id="25"/>
+    </w:p>
+    <w:p/>
+    <w:p>
+      <w:pPr>
+        <w:rPr>
+          <w:rFonts w:cs="Times New Roman"/>
+          <w:szCs w:val="28"/>
+        </w:rPr>
+      </w:pPr>
+      <w:r>
+        <w:rPr>
+          <w:rFonts w:cs="Times New Roman"/>
+          <w:szCs w:val="28"/>
+        </w:rPr>
+        <w:t>Функция «Возврат книги в библиотеку» позволяет пользователям вернуть книги, которые они брали из библиотеки, обратно на полки. Эта функция включает в себя</w:t>
+      </w:r>
+      <w:r>
+        <w:rPr>
+          <w:rFonts w:cs="Times New Roman"/>
+          <w:szCs w:val="28"/>
+        </w:rPr>
+        <w:t xml:space="preserve"> </w:t>
+      </w:r>
+      <w:r>
+        <w:rPr>
+          <w:rFonts w:cs="Times New Roman"/>
+          <w:szCs w:val="28"/>
+        </w:rPr>
+        <w:t>проверку состояния книги</w:t>
+      </w:r>
+      <w:r>
+        <w:rPr>
+          <w:rFonts w:cs="Times New Roman"/>
+          <w:szCs w:val="28"/>
+        </w:rPr>
+        <w:t xml:space="preserve"> библиотекарем, после чего посредством граф интерфейса он может отметить книгу как поврежденную, если это имело место быть, в ответ функция выдает место, куда следует поместить книгу </w:t>
+      </w:r>
+      <w:r>
+        <w:rPr>
+          <w:rFonts w:cs="Times New Roman"/>
+          <w:szCs w:val="28"/>
+        </w:rPr>
+        <w:t>и</w:t>
+      </w:r>
+      <w:r>
+        <w:rPr>
+          <w:rFonts w:cs="Times New Roman"/>
+          <w:szCs w:val="28"/>
+        </w:rPr>
+        <w:t xml:space="preserve"> ставит </w:t>
+      </w:r>
+      <w:r>
+        <w:rPr>
+          <w:rFonts w:cs="Times New Roman"/>
+          <w:szCs w:val="28"/>
+        </w:rPr>
+        <w:t>отметку в системе о том, что книга была возвращена.</w:t>
+      </w:r>
+      <w:r>
+        <w:rPr>
+          <w:rFonts w:cs="Times New Roman"/>
+          <w:szCs w:val="28"/>
+        </w:rPr>
+        <w:t xml:space="preserve"> По результатам работы функции должно возникать уведомление со статусом операции, аналогично пунктам выше.</w:t>
+      </w:r>
+    </w:p>
+    <w:p>
+      <w:pPr>
+        <w:rPr>
+          <w:rFonts w:cs="Times New Roman"/>
+          <w:szCs w:val="28"/>
+        </w:rPr>
+      </w:pPr>
+      <w:r>
+        <w:rPr>
+          <w:rFonts w:cs="Times New Roman"/>
+          <w:szCs w:val="28"/>
+        </w:rPr>
+        <w:t xml:space="preserve">Помимо этого, в Программе должен предусматриваться вариант вызова функции автоматически, </w:t>
+      </w:r>
+      <w:bookmarkStart w:id="26" w:name="_GoBack"/>
+      <w:bookmarkEnd w:id="26"/>
+      <w:r>
+        <w:rPr>
+          <w:rFonts w:cs="Times New Roman"/>
+          <w:szCs w:val="28"/>
+        </w:rPr>
+        <w:t>при условии, что</w:t>
+      </w:r>
+      <w:r>
+        <w:rPr>
+          <w:rFonts w:cs="Times New Roman"/>
+          <w:szCs w:val="28"/>
+        </w:rPr>
+        <w:t xml:space="preserve"> был отсканирован штрих-код книги, которая была на данный момент выдана.</w:t>
+      </w:r>
+    </w:p>
+    <w:p>
+      <w:pPr>
+        <w:rPr>
+          <w:rFonts w:cs="Times New Roman"/>
+          <w:szCs w:val="28"/>
+        </w:rPr>
+      </w:pPr>
+    </w:p>
+    <w:p>
+      <w:pPr>
+        <w:rPr>
+          <w:rFonts w:cs="Times New Roman"/>
+          <w:szCs w:val="28"/>
+        </w:rPr>
+      </w:pPr>
+    </w:p>
+    <w:p>
+      <w:pPr>
+        <w:rPr>
+          <w:rFonts w:cs="Times New Roman"/>
+          <w:szCs w:val="28"/>
+        </w:rPr>
+      </w:pPr>
+    </w:p>
+    <w:p>
+      <w:pPr>
+        <w:rPr>
+          <w:rFonts w:cs="Times New Roman"/>
+          <w:szCs w:val="28"/>
+        </w:rPr>
+      </w:pPr>
+    </w:p>
+    <w:p>
+      <w:pPr>
+        <w:rPr>
+          <w:rFonts w:cs="Times New Roman"/>
+          <w:szCs w:val="28"/>
+        </w:rPr>
+      </w:pPr>
+    </w:p>
+    <w:p>
+      <w:pPr>
+        <w:rPr>
+          <w:rFonts w:cs="Times New Roman"/>
+          <w:szCs w:val="28"/>
+        </w:rPr>
+      </w:pPr>
+    </w:p>
+    <w:p>
+      <w:pPr>
+        <w:rPr>
+          <w:rFonts w:cs="Times New Roman"/>
+          <w:szCs w:val="28"/>
+        </w:rPr>
+      </w:pPr>
+    </w:p>
+    <w:p>
+      <w:pPr>
+        <w:rPr>
+          <w:rFonts w:cs="Times New Roman"/>
+          <w:szCs w:val="28"/>
+        </w:rPr>
+      </w:pPr>
+    </w:p>
+    <w:p>
+      <w:pPr>
         <w:rPr>
           <w:rFonts w:cs="Times New Roman"/>
           <w:szCs w:val="28"/>
@@ -9416,7 +9727,7 @@
           <w:szCs w:val="28"/>
         </w:rPr>
       </w:pPr>
-      <w:bookmarkStart w:id="25" w:name="_Toc150334490"/>
+      <w:bookmarkStart w:id="27" w:name="_Toc151220580"/>
       <w:r>
         <w:rPr>
           <w:rFonts w:ascii="Times New Roman" w:hAnsi="Times New Roman" w:cs="Times New Roman"/>
@@ -9494,7 +9805,7 @@
         </w:rPr>
         <w:t>.</w:t>
       </w:r>
-      <w:bookmarkEnd w:id="25"/>
+      <w:bookmarkEnd w:id="27"/>
     </w:p>
     <w:p>
       <w:pPr>
@@ -9623,7 +9934,7 @@
           <w:szCs w:val="28"/>
         </w:rPr>
       </w:pPr>
-      <w:bookmarkStart w:id="26" w:name="_Toc150334491"/>
+      <w:bookmarkStart w:id="28" w:name="_Toc151220581"/>
       <w:r>
         <w:rPr>
           <w:rFonts w:ascii="Times New Roman" w:hAnsi="Times New Roman" w:cs="Times New Roman"/>
@@ -9646,7 +9957,7 @@
         </w:rPr>
         <w:t>.</w:t>
       </w:r>
-      <w:bookmarkEnd w:id="26"/>
+      <w:bookmarkEnd w:id="28"/>
     </w:p>
     <w:p>
       <w:pPr>
@@ -9712,7 +10023,7 @@
           <w:szCs w:val="28"/>
         </w:rPr>
       </w:pPr>
-      <w:bookmarkStart w:id="27" w:name="_Toc150334492"/>
+      <w:bookmarkStart w:id="29" w:name="_Toc151220582"/>
       <w:r>
         <w:rPr>
           <w:rFonts w:ascii="Times New Roman" w:hAnsi="Times New Roman" w:cs="Times New Roman"/>
@@ -9735,7 +10046,7 @@
         </w:rPr>
         <w:t>.</w:t>
       </w:r>
-      <w:bookmarkEnd w:id="27"/>
+      <w:bookmarkEnd w:id="29"/>
     </w:p>
     <w:p>
       <w:pPr>
@@ -9822,7 +10133,7 @@
           <w:szCs w:val="28"/>
         </w:rPr>
       </w:pPr>
-      <w:bookmarkStart w:id="28" w:name="_Toc150334493"/>
+      <w:bookmarkStart w:id="30" w:name="_Toc151220583"/>
       <w:r>
         <w:rPr>
           <w:rFonts w:ascii="Times New Roman" w:hAnsi="Times New Roman" w:cs="Times New Roman"/>
@@ -9832,7 +10143,6 @@
           <w:sz w:val="28"/>
           <w:szCs w:val="28"/>
         </w:rPr>
-        <w:lastRenderedPageBreak/>
         <w:t>4.3 Условия</w:t>
       </w:r>
       <w:r>
@@ -9857,7 +10167,7 @@
         </w:rPr>
         <w:t>.</w:t>
       </w:r>
-      <w:bookmarkEnd w:id="28"/>
+      <w:bookmarkEnd w:id="30"/>
     </w:p>
     <w:p>
       <w:pPr>
@@ -9900,9 +10210,10 @@
           <w:sz w:val="28"/>
           <w:szCs w:val="28"/>
         </w:rPr>
+        <w:lastRenderedPageBreak/>
         <w:t xml:space="preserve"> </w:t>
       </w:r>
-      <w:bookmarkStart w:id="29" w:name="_Toc150334494"/>
+      <w:bookmarkStart w:id="31" w:name="_Toc151220584"/>
       <w:r>
         <w:rPr>
           <w:rFonts w:ascii="Times New Roman" w:hAnsi="Times New Roman" w:cs="Times New Roman"/>
@@ -9925,7 +10236,7 @@
         </w:rPr>
         <w:t>.</w:t>
       </w:r>
-      <w:bookmarkEnd w:id="29"/>
+      <w:bookmarkEnd w:id="31"/>
     </w:p>
     <w:p>
       <w:pPr>
@@ -9944,7 +10255,7 @@
           <w:szCs w:val="28"/>
         </w:rPr>
       </w:pPr>
-      <w:bookmarkStart w:id="30" w:name="_Toc150334495"/>
+      <w:bookmarkStart w:id="32" w:name="_Toc151220585"/>
       <w:r>
         <w:rPr>
           <w:rFonts w:ascii="Times New Roman" w:hAnsi="Times New Roman" w:cs="Times New Roman"/>
@@ -9967,7 +10278,7 @@
         </w:rPr>
         <w:t>.</w:t>
       </w:r>
-      <w:bookmarkEnd w:id="30"/>
+      <w:bookmarkEnd w:id="32"/>
     </w:p>
     <w:p>
       <w:pPr>
@@ -10053,7 +10364,7 @@
           <w:szCs w:val="28"/>
         </w:rPr>
       </w:pPr>
-      <w:bookmarkStart w:id="31" w:name="_Toc150334496"/>
+      <w:bookmarkStart w:id="33" w:name="_Toc151220586"/>
       <w:r>
         <w:rPr>
           <w:rFonts w:ascii="Times New Roman" w:hAnsi="Times New Roman" w:cs="Times New Roman"/>
@@ -10076,7 +10387,7 @@
         </w:rPr>
         <w:t>.</w:t>
       </w:r>
-      <w:bookmarkEnd w:id="31"/>
+      <w:bookmarkEnd w:id="33"/>
     </w:p>
     <w:p>
       <w:pPr>
@@ -10172,8 +10483,6 @@
         </w:rPr>
         <w:t>Дополнительно к вышеописанному, АРМ комплектуется сканером штрих кодов.</w:t>
       </w:r>
-      <w:bookmarkStart w:id="32" w:name="_GoBack"/>
-      <w:bookmarkEnd w:id="32"/>
     </w:p>
     <w:p>
       <w:pPr>
@@ -10211,7 +10520,7 @@
         </w:rPr>
         <w:t xml:space="preserve"> </w:t>
       </w:r>
-      <w:bookmarkStart w:id="33" w:name="_Toc150334497"/>
+      <w:bookmarkStart w:id="34" w:name="_Toc151220587"/>
       <w:r>
         <w:rPr>
           <w:rFonts w:ascii="Times New Roman" w:hAnsi="Times New Roman" w:cs="Times New Roman"/>
@@ -10234,7 +10543,7 @@
         </w:rPr>
         <w:t>.</w:t>
       </w:r>
-      <w:bookmarkEnd w:id="33"/>
+      <w:bookmarkEnd w:id="34"/>
     </w:p>
     <w:p>
       <w:pPr>
@@ -10370,7 +10679,7 @@
           <w:szCs w:val="28"/>
         </w:rPr>
       </w:pPr>
-      <w:bookmarkStart w:id="34" w:name="_Toc150334498"/>
+      <w:bookmarkStart w:id="35" w:name="_Toc151220588"/>
       <w:r>
         <w:rPr>
           <w:rFonts w:ascii="Times New Roman" w:hAnsi="Times New Roman" w:cs="Times New Roman"/>
@@ -10380,7 +10689,6 @@
           <w:sz w:val="28"/>
           <w:szCs w:val="28"/>
         </w:rPr>
-        <w:lastRenderedPageBreak/>
         <w:t>4.7</w:t>
       </w:r>
       <w:r>
@@ -10416,7 +10724,7 @@
         </w:rPr>
         <w:t>.</w:t>
       </w:r>
-      <w:bookmarkEnd w:id="34"/>
+      <w:bookmarkEnd w:id="35"/>
     </w:p>
     <w:p>
       <w:pPr>
@@ -10464,7 +10772,7 @@
           <w:szCs w:val="28"/>
         </w:rPr>
       </w:pPr>
-      <w:bookmarkStart w:id="35" w:name="_Toc150334499"/>
+      <w:bookmarkStart w:id="36" w:name="_Toc151220589"/>
       <w:r>
         <w:rPr>
           <w:rFonts w:ascii="Times New Roman" w:hAnsi="Times New Roman" w:cs="Times New Roman"/>
@@ -10474,9 +10782,10 @@
           <w:sz w:val="28"/>
           <w:szCs w:val="28"/>
         </w:rPr>
+        <w:lastRenderedPageBreak/>
         <w:t>Требования к программной документации</w:t>
       </w:r>
-      <w:bookmarkEnd w:id="35"/>
+      <w:bookmarkEnd w:id="36"/>
     </w:p>
     <w:p>
       <w:pPr>
@@ -10858,7 +11167,7 @@
           <w:szCs w:val="28"/>
         </w:rPr>
       </w:pPr>
-      <w:bookmarkStart w:id="36" w:name="_Toc150334500"/>
+      <w:bookmarkStart w:id="37" w:name="_Toc151220590"/>
       <w:r>
         <w:rPr>
           <w:rFonts w:ascii="Times New Roman" w:hAnsi="Times New Roman" w:cs="Times New Roman"/>
@@ -10870,7 +11179,7 @@
         </w:rPr>
         <w:t>Технико-экономические показатели</w:t>
       </w:r>
-      <w:bookmarkEnd w:id="36"/>
+      <w:bookmarkEnd w:id="37"/>
     </w:p>
     <w:p>
       <w:pPr>
@@ -10901,9 +11210,9 @@
           <w:szCs w:val="28"/>
         </w:rPr>
       </w:pPr>
-      <w:bookmarkStart w:id="37" w:name="bookmark32"/>
-      <w:bookmarkStart w:id="38" w:name="_Toc85905249"/>
-      <w:bookmarkStart w:id="39" w:name="_Toc150334501"/>
+      <w:bookmarkStart w:id="38" w:name="bookmark32"/>
+      <w:bookmarkStart w:id="39" w:name="_Toc85905249"/>
+      <w:bookmarkStart w:id="40" w:name="_Toc151220591"/>
       <w:r>
         <w:rPr>
           <w:rStyle w:val="12"/>
@@ -10914,9 +11223,9 @@
         </w:rPr>
         <w:t>Стадии и этапы разработки</w:t>
       </w:r>
-      <w:bookmarkEnd w:id="37"/>
       <w:bookmarkEnd w:id="38"/>
       <w:bookmarkEnd w:id="39"/>
+      <w:bookmarkEnd w:id="40"/>
     </w:p>
     <w:p>
       <w:pPr>
@@ -10930,9 +11239,9 @@
           <w:szCs w:val="28"/>
         </w:rPr>
       </w:pPr>
-      <w:bookmarkStart w:id="40" w:name="bookmark33"/>
-      <w:bookmarkStart w:id="41" w:name="_Toc85905250"/>
-      <w:bookmarkStart w:id="42" w:name="_Toc150334502"/>
+      <w:bookmarkStart w:id="41" w:name="bookmark33"/>
+      <w:bookmarkStart w:id="42" w:name="_Toc85905250"/>
+      <w:bookmarkStart w:id="43" w:name="_Toc151220592"/>
       <w:r>
         <w:rPr>
           <w:rStyle w:val="23"/>
@@ -10945,9 +11254,9 @@
         </w:rPr>
         <w:t>7.1 Стадии разработки, этапы и содержание работ</w:t>
       </w:r>
-      <w:bookmarkEnd w:id="40"/>
       <w:bookmarkEnd w:id="41"/>
       <w:bookmarkEnd w:id="42"/>
+      <w:bookmarkEnd w:id="43"/>
     </w:p>
     <w:p>
       <w:pPr>
@@ -13161,7 +13470,6 @@
                 <w:sz w:val="28"/>
                 <w:szCs w:val="28"/>
               </w:rPr>
-              <w:lastRenderedPageBreak/>
               <w:t>4. Рабочий проект</w:t>
             </w:r>
           </w:p>
@@ -13772,8 +14080,8 @@
           <w:szCs w:val="28"/>
         </w:rPr>
       </w:pPr>
-      <w:bookmarkStart w:id="43" w:name="_Toc85905251"/>
-      <w:bookmarkStart w:id="44" w:name="_Toc150334503"/>
+      <w:bookmarkStart w:id="44" w:name="_Toc85905251"/>
+      <w:bookmarkStart w:id="45" w:name="_Toc151220593"/>
       <w:r>
         <w:rPr>
           <w:rFonts w:ascii="Times New Roman" w:hAnsi="Times New Roman" w:cs="Times New Roman"/>
@@ -13808,8 +14116,8 @@
         </w:rPr>
         <w:t>Сроки разработки</w:t>
       </w:r>
-      <w:bookmarkEnd w:id="43"/>
       <w:bookmarkEnd w:id="44"/>
+      <w:bookmarkEnd w:id="45"/>
     </w:p>
     <w:p>
       <w:pPr>
@@ -13871,9 +14179,9 @@
           <w:szCs w:val="28"/>
         </w:rPr>
       </w:pPr>
-      <w:bookmarkStart w:id="45" w:name="bookmark34"/>
-      <w:bookmarkStart w:id="46" w:name="_Toc85905252"/>
-      <w:bookmarkStart w:id="47" w:name="_Toc150334504"/>
+      <w:bookmarkStart w:id="46" w:name="bookmark34"/>
+      <w:bookmarkStart w:id="47" w:name="_Toc85905252"/>
+      <w:bookmarkStart w:id="48" w:name="_Toc151220594"/>
       <w:r>
         <w:rPr>
           <w:rStyle w:val="23"/>
@@ -13898,9 +14206,9 @@
         </w:rPr>
         <w:t>Исполнители</w:t>
       </w:r>
-      <w:bookmarkEnd w:id="45"/>
       <w:bookmarkEnd w:id="46"/>
       <w:bookmarkEnd w:id="47"/>
+      <w:bookmarkEnd w:id="48"/>
     </w:p>
     <w:p>
       <w:pPr>
@@ -14017,7 +14325,7 @@
           <w:szCs w:val="28"/>
         </w:rPr>
       </w:pPr>
-      <w:bookmarkStart w:id="48" w:name="_Toc150334505"/>
+      <w:bookmarkStart w:id="49" w:name="_Toc151220595"/>
       <w:r>
         <w:rPr>
           <w:rFonts w:ascii="Times New Roman" w:hAnsi="Times New Roman" w:cs="Times New Roman"/>
@@ -14051,7 +14359,7 @@
         </w:rPr>
         <w:t>ок контроля и приемки</w:t>
       </w:r>
-      <w:bookmarkEnd w:id="48"/>
+      <w:bookmarkEnd w:id="49"/>
     </w:p>
     <w:p>
       <w:pPr>
@@ -14066,7 +14374,7 @@
           <w:szCs w:val="28"/>
         </w:rPr>
       </w:pPr>
-      <w:bookmarkStart w:id="49" w:name="_Toc150334506"/>
+      <w:bookmarkStart w:id="50" w:name="_Toc151220596"/>
       <w:r>
         <w:rPr>
           <w:rFonts w:ascii="Times New Roman" w:hAnsi="Times New Roman" w:cs="Times New Roman"/>
@@ -14078,7 +14386,7 @@
         </w:rPr>
         <w:t>8.1 Виды испытаний</w:t>
       </w:r>
-      <w:bookmarkEnd w:id="49"/>
+      <w:bookmarkEnd w:id="50"/>
     </w:p>
     <w:p>
       <w:pPr>
@@ -14217,7 +14525,7 @@
         </w:rPr>
         <w:t xml:space="preserve"> </w:t>
       </w:r>
-      <w:bookmarkStart w:id="50" w:name="_Toc150334507"/>
+      <w:bookmarkStart w:id="51" w:name="_Toc151220597"/>
       <w:r>
         <w:rPr>
           <w:rFonts w:ascii="Times New Roman" w:hAnsi="Times New Roman" w:cs="Times New Roman"/>
@@ -14229,31 +14537,30 @@
         </w:rPr>
         <w:t>Общие требования к приемке работ</w:t>
       </w:r>
-      <w:bookmarkEnd w:id="50"/>
-    </w:p>
-    <w:p>
-      <w:pPr>
-        <w:rPr>
-          <w:rFonts w:cs="Times New Roman"/>
-          <w:szCs w:val="28"/>
-        </w:rPr>
-      </w:pPr>
-    </w:p>
-    <w:p>
-      <w:pPr>
-        <w:rPr>
-          <w:rFonts w:cs="Times New Roman"/>
-          <w:b/>
-          <w:bCs/>
-          <w:szCs w:val="28"/>
-        </w:rPr>
-      </w:pPr>
-      <w:r>
-        <w:rPr>
-          <w:rFonts w:cs="Times New Roman"/>
-          <w:szCs w:val="28"/>
-        </w:rPr>
-        <w:lastRenderedPageBreak/>
+      <w:bookmarkEnd w:id="51"/>
+    </w:p>
+    <w:p>
+      <w:pPr>
+        <w:rPr>
+          <w:rFonts w:cs="Times New Roman"/>
+          <w:szCs w:val="28"/>
+        </w:rPr>
+      </w:pPr>
+    </w:p>
+    <w:p>
+      <w:pPr>
+        <w:rPr>
+          <w:rFonts w:cs="Times New Roman"/>
+          <w:b/>
+          <w:bCs/>
+          <w:szCs w:val="28"/>
+        </w:rPr>
+      </w:pPr>
+      <w:r>
+        <w:rPr>
+          <w:rFonts w:cs="Times New Roman"/>
+          <w:szCs w:val="28"/>
+        </w:rPr>
         <w:t>На основании Протокола проведения испытаний Исполнитель совместно с Заказчиком подписывает Акт приема-</w:t>
       </w:r>
       <w:r>
@@ -14276,7 +14583,7 @@
           <w:szCs w:val="28"/>
         </w:rPr>
       </w:pPr>
-      <w:bookmarkStart w:id="51" w:name="_Toc150334508"/>
+      <w:bookmarkStart w:id="52" w:name="_Toc151220598"/>
       <w:r>
         <w:rPr>
           <w:rFonts w:ascii="Times New Roman" w:hAnsi="Times New Roman" w:cs="Times New Roman"/>
@@ -14285,6 +14592,7 @@
           <w:sz w:val="28"/>
           <w:szCs w:val="28"/>
         </w:rPr>
+        <w:lastRenderedPageBreak/>
         <w:t xml:space="preserve">9. </w:t>
       </w:r>
       <w:r>
@@ -14297,7 +14605,7 @@
         </w:rPr>
         <w:t>Приложения</w:t>
       </w:r>
-      <w:bookmarkEnd w:id="51"/>
+      <w:bookmarkEnd w:id="52"/>
     </w:p>
     <w:p>
       <w:pPr>
@@ -14949,7 +15257,6 @@
                 <w:szCs w:val="28"/>
                 <w:lang w:val="en-US"/>
               </w:rPr>
-              <w:lastRenderedPageBreak/>
               <w:t>varchar</w:t>
             </w:r>
             <w:r>
@@ -14988,6 +15295,7 @@
                 <w:szCs w:val="28"/>
                 <w:lang w:val="en-US"/>
               </w:rPr>
+              <w:lastRenderedPageBreak/>
               <w:t>varchar</w:t>
             </w:r>
             <w:r>
@@ -15403,15 +15711,7 @@
                 <w:rFonts w:cs="Times New Roman"/>
                 <w:szCs w:val="28"/>
               </w:rPr>
-              <w:t xml:space="preserve">1. номер </w:t>
-            </w:r>
-            <w:r>
-              <w:rPr>
-                <w:rFonts w:cs="Times New Roman"/>
-                <w:szCs w:val="28"/>
-              </w:rPr>
-              <w:lastRenderedPageBreak/>
-              <w:t xml:space="preserve">читательского билета </w:t>
+              <w:t xml:space="preserve">1. номер читательского билета </w:t>
             </w:r>
             <w:r>
               <w:rPr>
@@ -15434,6 +15734,7 @@
                 <w:rFonts w:cs="Times New Roman"/>
                 <w:szCs w:val="28"/>
               </w:rPr>
+              <w:lastRenderedPageBreak/>
               <w:t xml:space="preserve">2. выдана в зал или на руки? </w:t>
             </w:r>
             <w:proofErr w:type="spellStart"/>
@@ -15979,7 +16280,6 @@
           <w:rFonts w:cs="Times New Roman"/>
           <w:szCs w:val="28"/>
         </w:rPr>
-        <w:lastRenderedPageBreak/>
         <w:t xml:space="preserve">Читатель – </w:t>
       </w:r>
       <w:r>
@@ -16009,6 +16309,7 @@
           <w:rFonts w:cs="Times New Roman"/>
           <w:szCs w:val="28"/>
         </w:rPr>
+        <w:lastRenderedPageBreak/>
         <w:t xml:space="preserve">Книга – </w:t>
       </w:r>
       <w:r>
@@ -16166,7 +16467,7 @@
           <w:rPr>
             <w:noProof/>
           </w:rPr>
-          <w:t>21</w:t>
+          <w:t>22</w:t>
         </w:r>
         <w:r>
           <w:fldChar w:fldCharType="end"/>
@@ -17724,6 +18025,119 @@
     </w:lvl>
   </w:abstractNum>
   <w:abstractNum w:abstractNumId="13" w15:restartNumberingAfterBreak="0">
+    <w:nsid w:val="588E7CDC"/>
+    <w:multiLevelType w:val="multilevel"/>
+    <w:tmpl w:val="7A08E136"/>
+    <w:lvl w:ilvl="0">
+      <w:start w:val="4"/>
+      <w:numFmt w:val="decimal"/>
+      <w:lvlText w:val="%1"/>
+      <w:lvlJc w:val="left"/>
+      <w:pPr>
+        <w:ind w:left="750" w:hanging="750"/>
+      </w:pPr>
+      <w:rPr>
+        <w:rFonts w:hint="default"/>
+      </w:rPr>
+    </w:lvl>
+    <w:lvl w:ilvl="1">
+      <w:start w:val="1"/>
+      <w:numFmt w:val="decimal"/>
+      <w:lvlText w:val="%1.%2"/>
+      <w:lvlJc w:val="left"/>
+      <w:pPr>
+        <w:ind w:left="930" w:hanging="750"/>
+      </w:pPr>
+      <w:rPr>
+        <w:rFonts w:hint="default"/>
+      </w:rPr>
+    </w:lvl>
+    <w:lvl w:ilvl="2">
+      <w:start w:val="15"/>
+      <w:numFmt w:val="decimal"/>
+      <w:lvlText w:val="%1.%2.%3"/>
+      <w:lvlJc w:val="left"/>
+      <w:pPr>
+        <w:ind w:left="1110" w:hanging="750"/>
+      </w:pPr>
+      <w:rPr>
+        <w:rFonts w:hint="default"/>
+      </w:rPr>
+    </w:lvl>
+    <w:lvl w:ilvl="3">
+      <w:start w:val="1"/>
+      <w:numFmt w:val="decimal"/>
+      <w:lvlText w:val="%1.%2.%3.%4"/>
+      <w:lvlJc w:val="left"/>
+      <w:pPr>
+        <w:ind w:left="1620" w:hanging="1080"/>
+      </w:pPr>
+      <w:rPr>
+        <w:rFonts w:hint="default"/>
+      </w:rPr>
+    </w:lvl>
+    <w:lvl w:ilvl="4">
+      <w:start w:val="1"/>
+      <w:numFmt w:val="decimal"/>
+      <w:lvlText w:val="%1.%2.%3.%4.%5"/>
+      <w:lvlJc w:val="left"/>
+      <w:pPr>
+        <w:ind w:left="1800" w:hanging="1080"/>
+      </w:pPr>
+      <w:rPr>
+        <w:rFonts w:hint="default"/>
+      </w:rPr>
+    </w:lvl>
+    <w:lvl w:ilvl="5">
+      <w:start w:val="1"/>
+      <w:numFmt w:val="decimal"/>
+      <w:lvlText w:val="%1.%2.%3.%4.%5.%6"/>
+      <w:lvlJc w:val="left"/>
+      <w:pPr>
+        <w:ind w:left="2340" w:hanging="1440"/>
+      </w:pPr>
+      <w:rPr>
+        <w:rFonts w:hint="default"/>
+      </w:rPr>
+    </w:lvl>
+    <w:lvl w:ilvl="6">
+      <w:start w:val="1"/>
+      <w:numFmt w:val="decimal"/>
+      <w:lvlText w:val="%1.%2.%3.%4.%5.%6.%7"/>
+      <w:lvlJc w:val="left"/>
+      <w:pPr>
+        <w:ind w:left="2520" w:hanging="1440"/>
+      </w:pPr>
+      <w:rPr>
+        <w:rFonts w:hint="default"/>
+      </w:rPr>
+    </w:lvl>
+    <w:lvl w:ilvl="7">
+      <w:start w:val="1"/>
+      <w:numFmt w:val="decimal"/>
+      <w:lvlText w:val="%1.%2.%3.%4.%5.%6.%7.%8"/>
+      <w:lvlJc w:val="left"/>
+      <w:pPr>
+        <w:ind w:left="3060" w:hanging="1800"/>
+      </w:pPr>
+      <w:rPr>
+        <w:rFonts w:hint="default"/>
+      </w:rPr>
+    </w:lvl>
+    <w:lvl w:ilvl="8">
+      <w:start w:val="1"/>
+      <w:numFmt w:val="decimal"/>
+      <w:lvlText w:val="%1.%2.%3.%4.%5.%6.%7.%8.%9"/>
+      <w:lvlJc w:val="left"/>
+      <w:pPr>
+        <w:ind w:left="3600" w:hanging="2160"/>
+      </w:pPr>
+      <w:rPr>
+        <w:rFonts w:hint="default"/>
+      </w:rPr>
+    </w:lvl>
+  </w:abstractNum>
+  <w:abstractNum w:abstractNumId="14" w15:restartNumberingAfterBreak="0">
     <w:nsid w:val="668B2F4E"/>
     <w:multiLevelType w:val="hybridMultilevel"/>
     <w:tmpl w:val="EBBAE060"/>
@@ -17812,7 +18226,7 @@
       </w:pPr>
     </w:lvl>
   </w:abstractNum>
-  <w:abstractNum w:abstractNumId="14" w15:restartNumberingAfterBreak="0">
+  <w:abstractNum w:abstractNumId="15" w15:restartNumberingAfterBreak="0">
     <w:nsid w:val="7024635A"/>
     <w:multiLevelType w:val="multilevel"/>
     <w:tmpl w:val="081A1106"/>
@@ -17945,7 +18359,7 @@
       </w:rPr>
     </w:lvl>
   </w:abstractNum>
-  <w:abstractNum w:abstractNumId="15" w15:restartNumberingAfterBreak="0">
+  <w:abstractNum w:abstractNumId="16" w15:restartNumberingAfterBreak="0">
     <w:nsid w:val="739C67D9"/>
     <w:multiLevelType w:val="multilevel"/>
     <w:tmpl w:val="7A08E136"/>
@@ -18058,7 +18472,7 @@
       </w:rPr>
     </w:lvl>
   </w:abstractNum>
-  <w:abstractNum w:abstractNumId="16" w15:restartNumberingAfterBreak="0">
+  <w:abstractNum w:abstractNumId="17" w15:restartNumberingAfterBreak="0">
     <w:nsid w:val="7D9D435D"/>
     <w:multiLevelType w:val="hybridMultilevel"/>
     <w:tmpl w:val="EA542A94"/>
@@ -18154,7 +18568,7 @@
     <w:abstractNumId w:val="9"/>
   </w:num>
   <w:num w:numId="3">
-    <w:abstractNumId w:val="16"/>
+    <w:abstractNumId w:val="17"/>
   </w:num>
   <w:num w:numId="4">
     <w:abstractNumId w:val="3"/>
@@ -18169,7 +18583,7 @@
     <w:abstractNumId w:val="8"/>
   </w:num>
   <w:num w:numId="8">
-    <w:abstractNumId w:val="13"/>
+    <w:abstractNumId w:val="14"/>
   </w:num>
   <w:num w:numId="9">
     <w:abstractNumId w:val="7"/>
@@ -18184,19 +18598,22 @@
     <w:abstractNumId w:val="5"/>
   </w:num>
   <w:num w:numId="13">
-    <w:abstractNumId w:val="15"/>
+    <w:abstractNumId w:val="16"/>
   </w:num>
   <w:num w:numId="14">
     <w:abstractNumId w:val="11"/>
   </w:num>
   <w:num w:numId="15">
-    <w:abstractNumId w:val="14"/>
+    <w:abstractNumId w:val="15"/>
   </w:num>
   <w:num w:numId="16">
     <w:abstractNumId w:val="0"/>
   </w:num>
   <w:num w:numId="17">
     <w:abstractNumId w:val="4"/>
+  </w:num>
+  <w:num w:numId="18">
+    <w:abstractNumId w:val="13"/>
   </w:num>
 </w:numbering>
 </file>
@@ -18695,6 +19112,7 @@
   <w:style w:type="character" w:default="1" w:styleId="a0">
     <w:name w:val="Default Paragraph Font"/>
     <w:uiPriority w:val="1"/>
+    <w:semiHidden/>
     <w:unhideWhenUsed/>
   </w:style>
   <w:style w:type="table" w:default="1" w:styleId="a1">
@@ -19383,7 +19801,7 @@
 </file>
 
 <file path=customXml/itemProps1.xml><?xml version="1.0" encoding="utf-8"?>
-<ds:datastoreItem xmlns:ds="http://schemas.openxmlformats.org/officeDocument/2006/customXml" ds:itemID="{F61ACE07-8D61-42FA-AE81-E9CD107211E0}">
+<ds:datastoreItem xmlns:ds="http://schemas.openxmlformats.org/officeDocument/2006/customXml" ds:itemID="{048BFA52-28BB-48A1-A481-535BFA211E24}">
   <ds:schemaRefs>
     <ds:schemaRef ds:uri="http://schemas.openxmlformats.org/officeDocument/2006/bibliography"/>
   </ds:schemaRefs>

</xml_diff>